<commit_message>
#12 Corrigida a descricao do problema no item 2.1 do documento de Visao. Sem necessidade de alteracao em outros documentos.
</commit_message>
<xml_diff>
--- a/Documentos-OpenUp-Twitch/Eco-01-Twitch-Visao.docx
+++ b/Documentos-OpenUp-Twitch/Eco-01-Twitch-Visao.docx
@@ -267,8 +267,10 @@
           </w:tcPr>
           <w:p>
             <w:r>
-              <w:t>anúncios apresentados não são de interesse do usuário</w:t>
-            </w:r>
+              <w:t>falta de informações para projeção de anuncios</w:t>
+            </w:r>
+            <w:bookmarkStart w:id="3" w:name="_GoBack"/>
+            <w:bookmarkEnd w:id="3"/>
           </w:p>
         </w:tc>
       </w:tr>
@@ -402,12 +404,7 @@
             </w:pPr>
             <w:proofErr w:type="gramStart"/>
             <w:r>
-              <w:t>melho</w:t>
-            </w:r>
-            <w:bookmarkStart w:id="3" w:name="_GoBack"/>
-            <w:bookmarkEnd w:id="3"/>
-            <w:r>
-              <w:t>ria</w:t>
+              <w:t>melhoria</w:t>
             </w:r>
             <w:proofErr w:type="gramEnd"/>
             <w:r>
@@ -2169,21 +2166,11 @@
           <w:r>
             <w:sym w:font="Symbol" w:char="F0D3"/>
           </w:r>
-          <w:r>
-            <w:fldChar w:fldCharType="begin"/>
-          </w:r>
-          <w:r>
-            <w:instrText xml:space="preserve"> DOCPROPERTY "Company"  \* MERGEFORMAT </w:instrText>
-          </w:r>
-          <w:r>
-            <w:fldChar w:fldCharType="separate"/>
-          </w:r>
-          <w:r>
-            <w:t>GS-Eco's Company</w:t>
-          </w:r>
-          <w:r>
-            <w:fldChar w:fldCharType="end"/>
-          </w:r>
+          <w:fldSimple w:instr=" DOCPROPERTY &quot;Company&quot;  \* MERGEFORMAT ">
+            <w:r>
+              <w:t>GS-Eco's Company</w:t>
+            </w:r>
+          </w:fldSimple>
           <w:r>
             <w:t xml:space="preserve">, </w:t>
           </w:r>
@@ -2202,9 +2189,11 @@
             </w:rPr>
             <w:t>2015</w:t>
           </w:r>
+          <w:proofErr w:type="gramStart"/>
           <w:r>
             <w:fldChar w:fldCharType="end"/>
           </w:r>
+          <w:proofErr w:type="gramEnd"/>
         </w:p>
       </w:tc>
       <w:tc>
@@ -2374,21 +2363,11 @@
           <w:tcW w:w="6379" w:type="dxa"/>
         </w:tcPr>
         <w:p>
-          <w:r>
-            <w:fldChar w:fldCharType="begin"/>
-          </w:r>
-          <w:r>
-            <w:instrText xml:space="preserve"> TITLE  \* MERGEFORMAT </w:instrText>
-          </w:r>
-          <w:r>
-            <w:fldChar w:fldCharType="separate"/>
-          </w:r>
-          <w:r>
-            <w:t>Visão</w:t>
-          </w:r>
-          <w:r>
-            <w:fldChar w:fldCharType="end"/>
-          </w:r>
+          <w:fldSimple w:instr=" TITLE  \* MERGEFORMAT ">
+            <w:r>
+              <w:t>Visão</w:t>
+            </w:r>
+          </w:fldSimple>
         </w:p>
       </w:tc>
       <w:tc>
@@ -5348,7 +5327,7 @@
 </file>
 
 <file path=customXml/itemProps1.xml><?xml version="1.0" encoding="utf-8"?>
-<ds:datastoreItem xmlns:ds="http://schemas.openxmlformats.org/officeDocument/2006/customXml" ds:itemID="{CAC75F64-901A-4747-89A5-9AF85F665477}">
+<ds:datastoreItem xmlns:ds="http://schemas.openxmlformats.org/officeDocument/2006/customXml" ds:itemID="{63205143-333B-4D67-B2F7-FB02307CEB76}">
   <ds:schemaRefs>
     <ds:schemaRef ds:uri="http://schemas.openxmlformats.org/officeDocument/2006/bibliography"/>
   </ds:schemaRefs>

</xml_diff>